<commit_message>
preparando documento para iteracion en codigo
</commit_message>
<xml_diff>
--- a/SRC/Plantilla_Final.docx
+++ b/SRC/Plantilla_Final.docx
@@ -29,18 +29,7 @@
           <w:sz w:val="40"/>
           <w:szCs w:val="40"/>
         </w:rPr>
-        <w:t>{{curso</w:t>
-      </w:r>
-      <w:bookmarkStart w:id="0" w:name="_GoBack"/>
-      <w:bookmarkEnd w:id="0"/>
-      <w:r>
-        <w:rPr>
-          <w:rFonts w:ascii="Mulish" w:hAnsi="Mulish"/>
-          <w:b/>
-          <w:sz w:val="40"/>
-          <w:szCs w:val="40"/>
-        </w:rPr>
-        <w:t>}}</w:t>
+        <w:t>{{curso}}</w:t>
       </w:r>
     </w:p>
     <w:tbl>
@@ -300,6 +289,476 @@
         </w:rPr>
       </w:pPr>
     </w:p>
+    <w:tbl>
+      <w:tblPr>
+        <w:tblStyle w:val="Tablaconcuadrcula"/>
+        <w:tblpPr w:leftFromText="141" w:rightFromText="141" w:vertAnchor="text" w:horzAnchor="margin" w:tblpY="12"/>
+        <w:tblW w:w="5000" w:type="pct"/>
+        <w:tblLook w:val="04A0" w:firstRow="1" w:lastRow="0" w:firstColumn="1" w:lastColumn="0" w:noHBand="0" w:noVBand="1"/>
+      </w:tblPr>
+      <w:tblGrid>
+        <w:gridCol w:w="4788"/>
+        <w:gridCol w:w="1712"/>
+        <w:gridCol w:w="1712"/>
+        <w:gridCol w:w="1712"/>
+        <w:gridCol w:w="1554"/>
+        <w:gridCol w:w="2516"/>
+      </w:tblGrid>
+      <w:tr>
+        <w:trPr>
+          <w:trHeight w:val="737"/>
+        </w:trPr>
+        <w:tc>
+          <w:tcPr>
+            <w:tcW w:w="1728" w:type="pct"/>
+            <w:shd w:val="clear" w:color="auto" w:fill="F2F2F2" w:themeFill="background1" w:themeFillShade="F2"/>
+            <w:vAlign w:val="center"/>
+          </w:tcPr>
+          <w:p>
+            <w:pPr>
+              <w:jc w:val="center"/>
+              <w:rPr>
+                <w:rFonts w:ascii="Mulish" w:hAnsi="Mulish"/>
+                <w:b/>
+              </w:rPr>
+            </w:pPr>
+            <w:r>
+              <w:rPr>
+                <w:rFonts w:ascii="Mulish" w:hAnsi="Mulish"/>
+                <w:b/>
+              </w:rPr>
+              <w:t>ASIGNATURA</w:t>
+            </w:r>
+          </w:p>
+        </w:tc>
+        <w:tc>
+          <w:tcPr>
+            <w:tcW w:w="629" w:type="pct"/>
+            <w:shd w:val="clear" w:color="auto" w:fill="F2F2F2" w:themeFill="background1" w:themeFillShade="F2"/>
+            <w:vAlign w:val="center"/>
+          </w:tcPr>
+          <w:p>
+            <w:pPr>
+              <w:jc w:val="center"/>
+              <w:rPr>
+                <w:rFonts w:ascii="Mulish" w:hAnsi="Mulish"/>
+                <w:b/>
+              </w:rPr>
+            </w:pPr>
+            <w:r>
+              <w:rPr>
+                <w:rFonts w:ascii="Mulish" w:hAnsi="Mulish"/>
+                <w:b/>
+              </w:rPr>
+              <w:t>PRIMER</w:t>
+            </w:r>
+            <w:r>
+              <w:rPr>
+                <w:rFonts w:ascii="Mulish" w:hAnsi="Mulish"/>
+                <w:b/>
+              </w:rPr>
+              <w:br/>
+              <w:t>TRIMESTRE</w:t>
+            </w:r>
+          </w:p>
+        </w:tc>
+        <w:tc>
+          <w:tcPr>
+            <w:tcW w:w="629" w:type="pct"/>
+            <w:shd w:val="clear" w:color="auto" w:fill="F2F2F2" w:themeFill="background1" w:themeFillShade="F2"/>
+            <w:vAlign w:val="center"/>
+          </w:tcPr>
+          <w:p>
+            <w:pPr>
+              <w:jc w:val="center"/>
+              <w:rPr>
+                <w:rFonts w:ascii="Mulish" w:hAnsi="Mulish"/>
+                <w:b/>
+              </w:rPr>
+            </w:pPr>
+            <w:r>
+              <w:rPr>
+                <w:rFonts w:ascii="Mulish" w:hAnsi="Mulish"/>
+                <w:b/>
+              </w:rPr>
+              <w:t>SEGUNDO</w:t>
+            </w:r>
+            <w:r>
+              <w:rPr>
+                <w:rFonts w:ascii="Mulish" w:hAnsi="Mulish"/>
+                <w:b/>
+              </w:rPr>
+              <w:br/>
+              <w:t>TRIMESTRE</w:t>
+            </w:r>
+          </w:p>
+        </w:tc>
+        <w:tc>
+          <w:tcPr>
+            <w:tcW w:w="629" w:type="pct"/>
+            <w:shd w:val="clear" w:color="auto" w:fill="F2F2F2" w:themeFill="background1" w:themeFillShade="F2"/>
+            <w:vAlign w:val="center"/>
+          </w:tcPr>
+          <w:p>
+            <w:pPr>
+              <w:jc w:val="center"/>
+              <w:rPr>
+                <w:rFonts w:ascii="Mulish" w:hAnsi="Mulish"/>
+                <w:b/>
+              </w:rPr>
+            </w:pPr>
+            <w:r>
+              <w:rPr>
+                <w:rFonts w:ascii="Mulish" w:hAnsi="Mulish"/>
+                <w:b/>
+              </w:rPr>
+              <w:t>TERCER</w:t>
+            </w:r>
+            <w:r>
+              <w:rPr>
+                <w:rFonts w:ascii="Mulish" w:hAnsi="Mulish"/>
+                <w:b/>
+              </w:rPr>
+              <w:br/>
+              <w:t>TRIMESTRE</w:t>
+            </w:r>
+          </w:p>
+        </w:tc>
+        <w:tc>
+          <w:tcPr>
+            <w:tcW w:w="1385" w:type="pct"/>
+            <w:gridSpan w:val="2"/>
+            <w:shd w:val="clear" w:color="auto" w:fill="F2F2F2" w:themeFill="background1" w:themeFillShade="F2"/>
+            <w:vAlign w:val="center"/>
+          </w:tcPr>
+          <w:p>
+            <w:pPr>
+              <w:jc w:val="center"/>
+              <w:rPr>
+                <w:rFonts w:ascii="Mulish" w:hAnsi="Mulish"/>
+                <w:b/>
+              </w:rPr>
+            </w:pPr>
+            <w:r>
+              <w:rPr>
+                <w:rFonts w:ascii="Mulish" w:hAnsi="Mulish"/>
+                <w:b/>
+              </w:rPr>
+              <w:t>NOTA TOTAL</w:t>
+            </w:r>
+          </w:p>
+        </w:tc>
+      </w:tr>
+      <w:tr>
+        <w:tc>
+          <w:tcPr>
+            <w:tcW w:w="5000" w:type="pct"/>
+            <w:gridSpan w:val="6"/>
+            <w:tcBorders>
+              <w:right w:val="single" w:sz="4" w:space="0" w:color="auto"/>
+            </w:tcBorders>
+            <w:vAlign w:val="center"/>
+          </w:tcPr>
+          <w:p>
+            <w:pPr>
+              <w:jc w:val="both"/>
+              <w:rPr>
+                <w:rFonts w:ascii="Mulish" w:hAnsi="Mulish"/>
+                <w:color w:val="000000" w:themeColor="text1"/>
+              </w:rPr>
+            </w:pPr>
+            <w:r>
+              <w:rPr>
+                <w:rFonts w:ascii="Mulish" w:hAnsi="Mulish"/>
+                <w:color w:val="000000" w:themeColor="text1"/>
+              </w:rPr>
+              <w:t xml:space="preserve">{{ % </w:t>
+            </w:r>
+            <w:proofErr w:type="spellStart"/>
+            <w:r>
+              <w:rPr>
+                <w:rFonts w:ascii="Mulish" w:hAnsi="Mulish"/>
+                <w:color w:val="000000" w:themeColor="text1"/>
+              </w:rPr>
+              <w:t>for</w:t>
+            </w:r>
+            <w:proofErr w:type="spellEnd"/>
+            <w:r>
+              <w:rPr>
+                <w:rFonts w:ascii="Mulish" w:hAnsi="Mulish"/>
+                <w:color w:val="000000" w:themeColor="text1"/>
+              </w:rPr>
+              <w:t xml:space="preserve"> </w:t>
+            </w:r>
+            <w:proofErr w:type="spellStart"/>
+            <w:r>
+              <w:rPr>
+                <w:rFonts w:ascii="Mulish" w:hAnsi="Mulish"/>
+                <w:color w:val="000000" w:themeColor="text1"/>
+              </w:rPr>
+              <w:t>asig</w:t>
+            </w:r>
+            <w:proofErr w:type="spellEnd"/>
+            <w:r>
+              <w:rPr>
+                <w:rFonts w:ascii="Mulish" w:hAnsi="Mulish"/>
+                <w:color w:val="000000" w:themeColor="text1"/>
+              </w:rPr>
+              <w:t xml:space="preserve"> in asignatura %}}</w:t>
+            </w:r>
+          </w:p>
+        </w:tc>
+      </w:tr>
+      <w:tr>
+        <w:tc>
+          <w:tcPr>
+            <w:tcW w:w="1728" w:type="pct"/>
+            <w:vAlign w:val="center"/>
+          </w:tcPr>
+          <w:p>
+            <w:pPr>
+              <w:rPr>
+                <w:rFonts w:ascii="Mulish" w:hAnsi="Mulish"/>
+              </w:rPr>
+            </w:pPr>
+            <w:r>
+              <w:rPr>
+                <w:rFonts w:ascii="Mulish" w:hAnsi="Mulish"/>
+              </w:rPr>
+              <w:t>{{</w:t>
+            </w:r>
+            <w:r>
+              <w:rPr>
+                <w:rFonts w:ascii="Mulish" w:hAnsi="Mulish"/>
+              </w:rPr>
+              <w:t xml:space="preserve"> </w:t>
+            </w:r>
+            <w:proofErr w:type="spellStart"/>
+            <w:r>
+              <w:rPr>
+                <w:rFonts w:ascii="Mulish" w:hAnsi="Mulish"/>
+              </w:rPr>
+              <w:t>asig.nombre_asignatura</w:t>
+            </w:r>
+            <w:proofErr w:type="spellEnd"/>
+            <w:r>
+              <w:rPr>
+                <w:rFonts w:ascii="Mulish" w:hAnsi="Mulish"/>
+              </w:rPr>
+              <w:t xml:space="preserve"> </w:t>
+            </w:r>
+            <w:r>
+              <w:rPr>
+                <w:rFonts w:ascii="Mulish" w:hAnsi="Mulish"/>
+              </w:rPr>
+              <w:t>}}</w:t>
+            </w:r>
+          </w:p>
+        </w:tc>
+        <w:tc>
+          <w:tcPr>
+            <w:tcW w:w="629" w:type="pct"/>
+            <w:vAlign w:val="center"/>
+          </w:tcPr>
+          <w:p>
+            <w:pPr>
+              <w:jc w:val="center"/>
+              <w:rPr>
+                <w:rFonts w:ascii="Mulish" w:hAnsi="Mulish"/>
+              </w:rPr>
+            </w:pPr>
+            <w:r>
+              <w:rPr>
+                <w:rFonts w:ascii="Mulish" w:hAnsi="Mulish"/>
+              </w:rPr>
+              <w:t>{{ asig.t1 }}</w:t>
+            </w:r>
+          </w:p>
+        </w:tc>
+        <w:tc>
+          <w:tcPr>
+            <w:tcW w:w="629" w:type="pct"/>
+            <w:vAlign w:val="center"/>
+          </w:tcPr>
+          <w:p>
+            <w:pPr>
+              <w:jc w:val="center"/>
+              <w:rPr>
+                <w:rFonts w:ascii="Mulish" w:hAnsi="Mulish"/>
+              </w:rPr>
+            </w:pPr>
+            <w:r>
+              <w:rPr>
+                <w:rFonts w:ascii="Mulish" w:hAnsi="Mulish"/>
+              </w:rPr>
+              <w:t>{{ asig.t2 }}</w:t>
+            </w:r>
+          </w:p>
+        </w:tc>
+        <w:tc>
+          <w:tcPr>
+            <w:tcW w:w="629" w:type="pct"/>
+            <w:vAlign w:val="center"/>
+          </w:tcPr>
+          <w:p>
+            <w:pPr>
+              <w:jc w:val="center"/>
+              <w:rPr>
+                <w:rFonts w:ascii="Mulish" w:hAnsi="Mulish"/>
+              </w:rPr>
+            </w:pPr>
+            <w:r>
+              <w:rPr>
+                <w:rFonts w:ascii="Mulish" w:hAnsi="Mulish"/>
+              </w:rPr>
+              <w:t>{{</w:t>
+            </w:r>
+            <w:r>
+              <w:rPr>
+                <w:rFonts w:ascii="Mulish" w:hAnsi="Mulish"/>
+              </w:rPr>
+              <w:t xml:space="preserve"> asig.t3</w:t>
+            </w:r>
+            <w:r>
+              <w:rPr>
+                <w:rFonts w:ascii="Mulish" w:hAnsi="Mulish"/>
+              </w:rPr>
+              <w:t xml:space="preserve"> }}</w:t>
+            </w:r>
+          </w:p>
+        </w:tc>
+        <w:tc>
+          <w:tcPr>
+            <w:tcW w:w="469" w:type="pct"/>
+            <w:tcBorders>
+              <w:right w:val="nil"/>
+            </w:tcBorders>
+            <w:shd w:val="clear" w:color="auto" w:fill="auto"/>
+            <w:vAlign w:val="center"/>
+          </w:tcPr>
+          <w:p>
+            <w:pPr>
+              <w:jc w:val="center"/>
+              <w:rPr>
+                <w:rFonts w:ascii="Mulish" w:hAnsi="Mulish"/>
+                <w:color w:val="000000" w:themeColor="text1"/>
+              </w:rPr>
+            </w:pPr>
+            <w:r>
+              <w:rPr>
+                <w:rFonts w:ascii="Mulish" w:hAnsi="Mulish"/>
+                <w:color w:val="000000" w:themeColor="text1"/>
+              </w:rPr>
+              <w:t xml:space="preserve">{{ </w:t>
+            </w:r>
+            <w:proofErr w:type="spellStart"/>
+            <w:r>
+              <w:rPr>
+                <w:rFonts w:ascii="Mulish" w:hAnsi="Mulish"/>
+                <w:color w:val="000000" w:themeColor="text1"/>
+              </w:rPr>
+              <w:t>asig.nota_final</w:t>
+            </w:r>
+            <w:proofErr w:type="spellEnd"/>
+            <w:r>
+              <w:rPr>
+                <w:rFonts w:ascii="Mulish" w:hAnsi="Mulish"/>
+                <w:color w:val="000000" w:themeColor="text1"/>
+              </w:rPr>
+              <w:t xml:space="preserve"> }}</w:t>
+            </w:r>
+          </w:p>
+        </w:tc>
+        <w:tc>
+          <w:tcPr>
+            <w:tcW w:w="916" w:type="pct"/>
+            <w:tcBorders>
+              <w:top w:val="single" w:sz="4" w:space="0" w:color="auto"/>
+              <w:left w:val="nil"/>
+              <w:bottom w:val="single" w:sz="4" w:space="0" w:color="auto"/>
+              <w:right w:val="single" w:sz="4" w:space="0" w:color="auto"/>
+            </w:tcBorders>
+            <w:shd w:val="clear" w:color="auto" w:fill="auto"/>
+            <w:vAlign w:val="center"/>
+          </w:tcPr>
+          <w:p>
+            <w:pPr>
+              <w:jc w:val="center"/>
+              <w:rPr>
+                <w:rFonts w:ascii="Mulish" w:hAnsi="Mulish"/>
+                <w:color w:val="000000" w:themeColor="text1"/>
+              </w:rPr>
+            </w:pPr>
+            <w:r>
+              <w:rPr>
+                <w:rFonts w:ascii="Mulish" w:hAnsi="Mulish"/>
+                <w:color w:val="000000" w:themeColor="text1"/>
+              </w:rPr>
+              <w:t xml:space="preserve">{{ </w:t>
+            </w:r>
+            <w:proofErr w:type="spellStart"/>
+            <w:r>
+              <w:rPr>
+                <w:rFonts w:ascii="Mulish" w:hAnsi="Mulish"/>
+                <w:color w:val="000000" w:themeColor="text1"/>
+              </w:rPr>
+              <w:t>asig.calificaciones</w:t>
+            </w:r>
+            <w:proofErr w:type="spellEnd"/>
+            <w:r>
+              <w:rPr>
+                <w:rFonts w:ascii="Mulish" w:hAnsi="Mulish"/>
+                <w:color w:val="000000" w:themeColor="text1"/>
+              </w:rPr>
+              <w:t xml:space="preserve"> }}</w:t>
+            </w:r>
+          </w:p>
+        </w:tc>
+      </w:tr>
+      <w:tr>
+        <w:tc>
+          <w:tcPr>
+            <w:tcW w:w="5000" w:type="pct"/>
+            <w:gridSpan w:val="6"/>
+            <w:tcBorders>
+              <w:right w:val="single" w:sz="4" w:space="0" w:color="auto"/>
+            </w:tcBorders>
+            <w:vAlign w:val="center"/>
+          </w:tcPr>
+          <w:p>
+            <w:pPr>
+              <w:rPr>
+                <w:rFonts w:ascii="Mulish" w:hAnsi="Mulish"/>
+                <w:color w:val="000000" w:themeColor="text1"/>
+              </w:rPr>
+            </w:pPr>
+            <w:r>
+              <w:rPr>
+                <w:rFonts w:ascii="Mulish" w:hAnsi="Mulish"/>
+                <w:color w:val="000000" w:themeColor="text1"/>
+              </w:rPr>
+              <w:t xml:space="preserve">{{% </w:t>
+            </w:r>
+            <w:proofErr w:type="spellStart"/>
+            <w:r>
+              <w:rPr>
+                <w:rFonts w:ascii="Mulish" w:hAnsi="Mulish"/>
+                <w:color w:val="000000" w:themeColor="text1"/>
+              </w:rPr>
+              <w:t>endfor</w:t>
+            </w:r>
+            <w:proofErr w:type="spellEnd"/>
+            <w:r>
+              <w:rPr>
+                <w:rFonts w:ascii="Mulish" w:hAnsi="Mulish"/>
+                <w:color w:val="000000" w:themeColor="text1"/>
+              </w:rPr>
+              <w:t xml:space="preserve"> %}}</w:t>
+            </w:r>
+          </w:p>
+        </w:tc>
+      </w:tr>
+    </w:tbl>
     <w:p>
       <w:pPr>
         <w:spacing w:after="0"/>
@@ -320,6 +779,8 @@
         </w:rPr>
         <w:br w:type="page"/>
       </w:r>
+      <w:bookmarkStart w:id="0" w:name="_GoBack"/>
+      <w:bookmarkEnd w:id="0"/>
     </w:p>
     <w:p>
       <w:pPr>
@@ -1163,6 +1624,82 @@
       <w:lang w:val="en-US" w:eastAsia="zh-CN" w:bidi="hi-IN"/>
     </w:rPr>
   </w:style>
+  <w:style w:type="table" w:styleId="Tabladecuadrcula4-nfasis3">
+    <w:name w:val="Grid Table 4 Accent 3"/>
+    <w:basedOn w:val="Tablanormal"/>
+    <w:uiPriority w:val="49"/>
+    <w:rsid w:val="00E341C7"/>
+    <w:pPr>
+      <w:spacing w:after="0" w:line="240" w:lineRule="auto"/>
+    </w:pPr>
+    <w:tblPr>
+      <w:tblStyleRowBandSize w:val="1"/>
+      <w:tblStyleColBandSize w:val="1"/>
+      <w:tblBorders>
+        <w:top w:val="single" w:sz="4" w:space="0" w:color="C9C9C9" w:themeColor="accent3" w:themeTint="99"/>
+        <w:left w:val="single" w:sz="4" w:space="0" w:color="C9C9C9" w:themeColor="accent3" w:themeTint="99"/>
+        <w:bottom w:val="single" w:sz="4" w:space="0" w:color="C9C9C9" w:themeColor="accent3" w:themeTint="99"/>
+        <w:right w:val="single" w:sz="4" w:space="0" w:color="C9C9C9" w:themeColor="accent3" w:themeTint="99"/>
+        <w:insideH w:val="single" w:sz="4" w:space="0" w:color="C9C9C9" w:themeColor="accent3" w:themeTint="99"/>
+        <w:insideV w:val="single" w:sz="4" w:space="0" w:color="C9C9C9" w:themeColor="accent3" w:themeTint="99"/>
+      </w:tblBorders>
+    </w:tblPr>
+    <w:tblStylePr w:type="firstRow">
+      <w:rPr>
+        <w:b/>
+        <w:bCs/>
+        <w:color w:val="FFFFFF" w:themeColor="background1"/>
+      </w:rPr>
+      <w:tblPr/>
+      <w:tcPr>
+        <w:tcBorders>
+          <w:top w:val="single" w:sz="4" w:space="0" w:color="A5A5A5" w:themeColor="accent3"/>
+          <w:left w:val="single" w:sz="4" w:space="0" w:color="A5A5A5" w:themeColor="accent3"/>
+          <w:bottom w:val="single" w:sz="4" w:space="0" w:color="A5A5A5" w:themeColor="accent3"/>
+          <w:right w:val="single" w:sz="4" w:space="0" w:color="A5A5A5" w:themeColor="accent3"/>
+          <w:insideH w:val="nil"/>
+          <w:insideV w:val="nil"/>
+        </w:tcBorders>
+        <w:shd w:val="clear" w:color="auto" w:fill="A5A5A5" w:themeFill="accent3"/>
+      </w:tcPr>
+    </w:tblStylePr>
+    <w:tblStylePr w:type="lastRow">
+      <w:rPr>
+        <w:b/>
+        <w:bCs/>
+      </w:rPr>
+      <w:tblPr/>
+      <w:tcPr>
+        <w:tcBorders>
+          <w:top w:val="double" w:sz="4" w:space="0" w:color="A5A5A5" w:themeColor="accent3"/>
+        </w:tcBorders>
+      </w:tcPr>
+    </w:tblStylePr>
+    <w:tblStylePr w:type="firstCol">
+      <w:rPr>
+        <w:b/>
+        <w:bCs/>
+      </w:rPr>
+    </w:tblStylePr>
+    <w:tblStylePr w:type="lastCol">
+      <w:rPr>
+        <w:b/>
+        <w:bCs/>
+      </w:rPr>
+    </w:tblStylePr>
+    <w:tblStylePr w:type="band1Vert">
+      <w:tblPr/>
+      <w:tcPr>
+        <w:shd w:val="clear" w:color="auto" w:fill="EDEDED" w:themeFill="accent3" w:themeFillTint="33"/>
+      </w:tcPr>
+    </w:tblStylePr>
+    <w:tblStylePr w:type="band1Horz">
+      <w:tblPr/>
+      <w:tcPr>
+        <w:shd w:val="clear" w:color="auto" w:fill="EDEDED" w:themeFill="accent3" w:themeFillTint="33"/>
+      </w:tcPr>
+    </w:tblStylePr>
+  </w:style>
 </w:styles>
 </file>
 

</xml_diff>

<commit_message>
refactorizacion y agregado de modulo dinamico para generar notas
</commit_message>
<xml_diff>
--- a/SRC/Plantilla_Final.docx
+++ b/SRC/Plantilla_Final.docx
@@ -472,39 +472,7 @@
                 <w:rFonts w:ascii="Mulish" w:hAnsi="Mulish"/>
                 <w:color w:val="000000" w:themeColor="text1"/>
               </w:rPr>
-              <w:t xml:space="preserve">{{ % </w:t>
-            </w:r>
-            <w:proofErr w:type="spellStart"/>
-            <w:r>
-              <w:rPr>
-                <w:rFonts w:ascii="Mulish" w:hAnsi="Mulish"/>
-                <w:color w:val="000000" w:themeColor="text1"/>
-              </w:rPr>
-              <w:t>for</w:t>
-            </w:r>
-            <w:proofErr w:type="spellEnd"/>
-            <w:r>
-              <w:rPr>
-                <w:rFonts w:ascii="Mulish" w:hAnsi="Mulish"/>
-                <w:color w:val="000000" w:themeColor="text1"/>
-              </w:rPr>
-              <w:t xml:space="preserve"> </w:t>
-            </w:r>
-            <w:proofErr w:type="spellStart"/>
-            <w:r>
-              <w:rPr>
-                <w:rFonts w:ascii="Mulish" w:hAnsi="Mulish"/>
-                <w:color w:val="000000" w:themeColor="text1"/>
-              </w:rPr>
-              <w:t>asig</w:t>
-            </w:r>
-            <w:proofErr w:type="spellEnd"/>
-            <w:r>
-              <w:rPr>
-                <w:rFonts w:ascii="Mulish" w:hAnsi="Mulish"/>
-                <w:color w:val="000000" w:themeColor="text1"/>
-              </w:rPr>
-              <w:t xml:space="preserve"> in asignatura %}}</w:t>
+              <w:t>{{ % for asig in asignatura %}}</w:t>
             </w:r>
           </w:p>
         </w:tc>
@@ -531,21 +499,7 @@
               <w:rPr>
                 <w:rFonts w:ascii="Mulish" w:hAnsi="Mulish"/>
               </w:rPr>
-              <w:t xml:space="preserve"> </w:t>
-            </w:r>
-            <w:proofErr w:type="spellStart"/>
-            <w:r>
-              <w:rPr>
-                <w:rFonts w:ascii="Mulish" w:hAnsi="Mulish"/>
-              </w:rPr>
-              <w:t>asig.nombre_asignatura</w:t>
-            </w:r>
-            <w:proofErr w:type="spellEnd"/>
-            <w:r>
-              <w:rPr>
-                <w:rFonts w:ascii="Mulish" w:hAnsi="Mulish"/>
-              </w:rPr>
-              <w:t xml:space="preserve"> </w:t>
+              <w:t xml:space="preserve"> asig.nombre_asignatura </w:t>
             </w:r>
             <w:r>
               <w:rPr>
@@ -611,19 +565,7 @@
               <w:rPr>
                 <w:rFonts w:ascii="Mulish" w:hAnsi="Mulish"/>
               </w:rPr>
-              <w:t>{{</w:t>
-            </w:r>
-            <w:r>
-              <w:rPr>
-                <w:rFonts w:ascii="Mulish" w:hAnsi="Mulish"/>
-              </w:rPr>
-              <w:t xml:space="preserve"> asig.t3</w:t>
-            </w:r>
-            <w:r>
-              <w:rPr>
-                <w:rFonts w:ascii="Mulish" w:hAnsi="Mulish"/>
-              </w:rPr>
-              <w:t xml:space="preserve"> }}</w:t>
+              <w:t>{{ asig.t3 }}</w:t>
             </w:r>
           </w:p>
         </w:tc>
@@ -649,23 +591,7 @@
                 <w:rFonts w:ascii="Mulish" w:hAnsi="Mulish"/>
                 <w:color w:val="000000" w:themeColor="text1"/>
               </w:rPr>
-              <w:t xml:space="preserve">{{ </w:t>
-            </w:r>
-            <w:proofErr w:type="spellStart"/>
-            <w:r>
-              <w:rPr>
-                <w:rFonts w:ascii="Mulish" w:hAnsi="Mulish"/>
-                <w:color w:val="000000" w:themeColor="text1"/>
-              </w:rPr>
-              <w:t>asig.nota_final</w:t>
-            </w:r>
-            <w:proofErr w:type="spellEnd"/>
-            <w:r>
-              <w:rPr>
-                <w:rFonts w:ascii="Mulish" w:hAnsi="Mulish"/>
-                <w:color w:val="000000" w:themeColor="text1"/>
-              </w:rPr>
-              <w:t xml:space="preserve"> }}</w:t>
+              <w:t>{{ asig.nota_final }}</w:t>
             </w:r>
           </w:p>
         </w:tc>
@@ -694,23 +620,7 @@
                 <w:rFonts w:ascii="Mulish" w:hAnsi="Mulish"/>
                 <w:color w:val="000000" w:themeColor="text1"/>
               </w:rPr>
-              <w:t xml:space="preserve">{{ </w:t>
-            </w:r>
-            <w:proofErr w:type="spellStart"/>
-            <w:r>
-              <w:rPr>
-                <w:rFonts w:ascii="Mulish" w:hAnsi="Mulish"/>
-                <w:color w:val="000000" w:themeColor="text1"/>
-              </w:rPr>
-              <w:t>asig.calificaciones</w:t>
-            </w:r>
-            <w:proofErr w:type="spellEnd"/>
-            <w:r>
-              <w:rPr>
-                <w:rFonts w:ascii="Mulish" w:hAnsi="Mulish"/>
-                <w:color w:val="000000" w:themeColor="text1"/>
-              </w:rPr>
-              <w:t xml:space="preserve"> }}</w:t>
+              <w:t>{{ asig.calificaciones }}</w:t>
             </w:r>
           </w:p>
         </w:tc>
@@ -737,17 +647,10 @@
                 <w:rFonts w:ascii="Mulish" w:hAnsi="Mulish"/>
                 <w:color w:val="000000" w:themeColor="text1"/>
               </w:rPr>
-              <w:t xml:space="preserve">{{% </w:t>
-            </w:r>
-            <w:proofErr w:type="spellStart"/>
-            <w:r>
-              <w:rPr>
-                <w:rFonts w:ascii="Mulish" w:hAnsi="Mulish"/>
-                <w:color w:val="000000" w:themeColor="text1"/>
-              </w:rPr>
-              <w:t>endfor</w:t>
-            </w:r>
-            <w:proofErr w:type="spellEnd"/>
+              <w:t>{{% endfor</w:t>
+            </w:r>
+            <w:bookmarkStart w:id="0" w:name="_GoBack"/>
+            <w:bookmarkEnd w:id="0"/>
             <w:r>
               <w:rPr>
                 <w:rFonts w:ascii="Mulish" w:hAnsi="Mulish"/>
@@ -779,8 +682,6 @@
         </w:rPr>
         <w:br w:type="page"/>
       </w:r>
-      <w:bookmarkStart w:id="0" w:name="_GoBack"/>
-      <w:bookmarkEnd w:id="0"/>
     </w:p>
     <w:p>
       <w:pPr>

</xml_diff>

<commit_message>
arreglado el sistema de generador de documentos y refactorizando documentacion
</commit_message>
<xml_diff>
--- a/SRC/Plantilla_Final.docx
+++ b/SRC/Plantilla_Final.docx
@@ -297,12 +297,12 @@
         <w:tblLook w:val="04A0" w:firstRow="1" w:lastRow="0" w:firstColumn="1" w:lastColumn="0" w:noHBand="0" w:noVBand="1"/>
       </w:tblPr>
       <w:tblGrid>
-        <w:gridCol w:w="4788"/>
-        <w:gridCol w:w="1712"/>
-        <w:gridCol w:w="1712"/>
-        <w:gridCol w:w="1712"/>
-        <w:gridCol w:w="1554"/>
-        <w:gridCol w:w="2516"/>
+        <w:gridCol w:w="4719"/>
+        <w:gridCol w:w="1644"/>
+        <w:gridCol w:w="1644"/>
+        <w:gridCol w:w="1644"/>
+        <w:gridCol w:w="1895"/>
+        <w:gridCol w:w="2448"/>
       </w:tblGrid>
       <w:tr>
         <w:trPr>
@@ -472,7 +472,46 @@
                 <w:rFonts w:ascii="Mulish" w:hAnsi="Mulish"/>
                 <w:color w:val="000000" w:themeColor="text1"/>
               </w:rPr>
-              <w:t>{{ % for asig in asignatura %}}</w:t>
+              <w:t>{%</w:t>
+            </w:r>
+            <w:proofErr w:type="spellStart"/>
+            <w:r>
+              <w:rPr>
+                <w:rFonts w:ascii="Mulish" w:hAnsi="Mulish"/>
+                <w:color w:val="000000" w:themeColor="text1"/>
+              </w:rPr>
+              <w:t>for</w:t>
+            </w:r>
+            <w:proofErr w:type="spellEnd"/>
+            <w:r>
+              <w:rPr>
+                <w:rFonts w:ascii="Mulish" w:hAnsi="Mulish"/>
+                <w:color w:val="000000" w:themeColor="text1"/>
+              </w:rPr>
+              <w:t xml:space="preserve"> </w:t>
+            </w:r>
+            <w:proofErr w:type="spellStart"/>
+            <w:r>
+              <w:rPr>
+                <w:rFonts w:ascii="Mulish" w:hAnsi="Mulish"/>
+                <w:color w:val="000000" w:themeColor="text1"/>
+              </w:rPr>
+              <w:t>asig</w:t>
+            </w:r>
+            <w:proofErr w:type="spellEnd"/>
+            <w:r>
+              <w:rPr>
+                <w:rFonts w:ascii="Mulish" w:hAnsi="Mulish"/>
+                <w:color w:val="000000" w:themeColor="text1"/>
+              </w:rPr>
+              <w:t xml:space="preserve"> in asignatura%</w:t>
+            </w:r>
+            <w:r>
+              <w:rPr>
+                <w:rFonts w:ascii="Mulish" w:hAnsi="Mulish"/>
+                <w:color w:val="000000" w:themeColor="text1"/>
+              </w:rPr>
+              <w:t>}</w:t>
             </w:r>
           </w:p>
         </w:tc>
@@ -495,12 +534,14 @@
               </w:rPr>
               <w:t>{{</w:t>
             </w:r>
-            <w:r>
-              <w:rPr>
-                <w:rFonts w:ascii="Mulish" w:hAnsi="Mulish"/>
-              </w:rPr>
-              <w:t xml:space="preserve"> asig.nombre_asignatura </w:t>
-            </w:r>
+            <w:proofErr w:type="spellStart"/>
+            <w:r>
+              <w:rPr>
+                <w:rFonts w:ascii="Mulish" w:hAnsi="Mulish"/>
+              </w:rPr>
+              <w:t>asig.nombre_asignatura</w:t>
+            </w:r>
+            <w:proofErr w:type="spellEnd"/>
             <w:r>
               <w:rPr>
                 <w:rFonts w:ascii="Mulish" w:hAnsi="Mulish"/>
@@ -525,7 +566,13 @@
               <w:rPr>
                 <w:rFonts w:ascii="Mulish" w:hAnsi="Mulish"/>
               </w:rPr>
-              <w:t>{{ asig.t1 }}</w:t>
+              <w:t>{{asig.t1</w:t>
+            </w:r>
+            <w:r>
+              <w:rPr>
+                <w:rFonts w:ascii="Mulish" w:hAnsi="Mulish"/>
+              </w:rPr>
+              <w:t>}}</w:t>
             </w:r>
           </w:p>
         </w:tc>
@@ -545,7 +592,13 @@
               <w:rPr>
                 <w:rFonts w:ascii="Mulish" w:hAnsi="Mulish"/>
               </w:rPr>
-              <w:t>{{ asig.t2 }}</w:t>
+              <w:t>{{asig.t2</w:t>
+            </w:r>
+            <w:r>
+              <w:rPr>
+                <w:rFonts w:ascii="Mulish" w:hAnsi="Mulish"/>
+              </w:rPr>
+              <w:t>}}</w:t>
             </w:r>
           </w:p>
         </w:tc>
@@ -565,7 +618,13 @@
               <w:rPr>
                 <w:rFonts w:ascii="Mulish" w:hAnsi="Mulish"/>
               </w:rPr>
-              <w:t>{{ asig.t3 }}</w:t>
+              <w:t>{{asig.t3</w:t>
+            </w:r>
+            <w:r>
+              <w:rPr>
+                <w:rFonts w:ascii="Mulish" w:hAnsi="Mulish"/>
+              </w:rPr>
+              <w:t>}}</w:t>
             </w:r>
           </w:p>
         </w:tc>
@@ -591,7 +650,30 @@
                 <w:rFonts w:ascii="Mulish" w:hAnsi="Mulish"/>
                 <w:color w:val="000000" w:themeColor="text1"/>
               </w:rPr>
-              <w:t>{{ asig.nota_final }}</w:t>
+              <w:t>{{</w:t>
+            </w:r>
+            <w:proofErr w:type="spellStart"/>
+            <w:r>
+              <w:rPr>
+                <w:rFonts w:ascii="Mulish" w:hAnsi="Mulish"/>
+                <w:color w:val="000000" w:themeColor="text1"/>
+              </w:rPr>
+              <w:t>asig.nota_final</w:t>
+            </w:r>
+            <w:proofErr w:type="spellEnd"/>
+            <w:r>
+              <w:rPr>
+                <w:rFonts w:ascii="Mulish" w:hAnsi="Mulish"/>
+                <w:color w:val="000000" w:themeColor="text1"/>
+              </w:rPr>
+              <w:t>}</w:t>
+            </w:r>
+            <w:r>
+              <w:rPr>
+                <w:rFonts w:ascii="Mulish" w:hAnsi="Mulish"/>
+                <w:color w:val="000000" w:themeColor="text1"/>
+              </w:rPr>
+              <w:t>}</w:t>
             </w:r>
           </w:p>
         </w:tc>
@@ -620,7 +702,32 @@
                 <w:rFonts w:ascii="Mulish" w:hAnsi="Mulish"/>
                 <w:color w:val="000000" w:themeColor="text1"/>
               </w:rPr>
-              <w:t>{{ asig.calificaciones }}</w:t>
+              <w:t>{</w:t>
+            </w:r>
+            <w:r>
+              <w:rPr>
+                <w:rFonts w:ascii="Mulish" w:hAnsi="Mulish"/>
+                <w:color w:val="000000" w:themeColor="text1"/>
+              </w:rPr>
+              <w:t>{</w:t>
+            </w:r>
+            <w:proofErr w:type="spellStart"/>
+            <w:r>
+              <w:rPr>
+                <w:rFonts w:ascii="Mulish" w:hAnsi="Mulish"/>
+                <w:color w:val="000000" w:themeColor="text1"/>
+              </w:rPr>
+              <w:t>asig.calificaciones</w:t>
+            </w:r>
+            <w:bookmarkStart w:id="0" w:name="_GoBack"/>
+            <w:bookmarkEnd w:id="0"/>
+            <w:proofErr w:type="spellEnd"/>
+            <w:r>
+              <w:rPr>
+                <w:rFonts w:ascii="Mulish" w:hAnsi="Mulish"/>
+                <w:color w:val="000000" w:themeColor="text1"/>
+              </w:rPr>
+              <w:t>}}</w:t>
             </w:r>
           </w:p>
         </w:tc>
@@ -647,16 +754,30 @@
                 <w:rFonts w:ascii="Mulish" w:hAnsi="Mulish"/>
                 <w:color w:val="000000" w:themeColor="text1"/>
               </w:rPr>
-              <w:t>{{% endfor</w:t>
-            </w:r>
-            <w:bookmarkStart w:id="0" w:name="_GoBack"/>
-            <w:bookmarkEnd w:id="0"/>
-            <w:r>
-              <w:rPr>
-                <w:rFonts w:ascii="Mulish" w:hAnsi="Mulish"/>
-                <w:color w:val="000000" w:themeColor="text1"/>
-              </w:rPr>
-              <w:t xml:space="preserve"> %}}</w:t>
+              <w:t>{%</w:t>
+            </w:r>
+            <w:proofErr w:type="spellStart"/>
+            <w:r>
+              <w:rPr>
+                <w:rFonts w:ascii="Mulish" w:hAnsi="Mulish"/>
+                <w:color w:val="000000" w:themeColor="text1"/>
+              </w:rPr>
+              <w:t>endfor</w:t>
+            </w:r>
+            <w:proofErr w:type="spellEnd"/>
+            <w:r>
+              <w:rPr>
+                <w:rFonts w:ascii="Mulish" w:hAnsi="Mulish"/>
+                <w:color w:val="000000" w:themeColor="text1"/>
+              </w:rPr>
+              <w:t>%</w:t>
+            </w:r>
+            <w:r>
+              <w:rPr>
+                <w:rFonts w:ascii="Mulish" w:hAnsi="Mulish"/>
+                <w:color w:val="000000" w:themeColor="text1"/>
+              </w:rPr>
+              <w:t>}</w:t>
             </w:r>
           </w:p>
         </w:tc>

</xml_diff>

<commit_message>
depuracion de codigo y correcion de errores
</commit_message>
<xml_diff>
--- a/SRC/Plantilla_Final.docx
+++ b/SRC/Plantilla_Final.docx
@@ -297,12 +297,12 @@
         <w:tblLook w:val="04A0" w:firstRow="1" w:lastRow="0" w:firstColumn="1" w:lastColumn="0" w:noHBand="0" w:noVBand="1"/>
       </w:tblPr>
       <w:tblGrid>
-        <w:gridCol w:w="4719"/>
-        <w:gridCol w:w="1644"/>
-        <w:gridCol w:w="1644"/>
-        <w:gridCol w:w="1644"/>
-        <w:gridCol w:w="1895"/>
-        <w:gridCol w:w="2448"/>
+        <w:gridCol w:w="4765"/>
+        <w:gridCol w:w="1689"/>
+        <w:gridCol w:w="1689"/>
+        <w:gridCol w:w="1690"/>
+        <w:gridCol w:w="1667"/>
+        <w:gridCol w:w="2494"/>
       </w:tblGrid>
       <w:tr>
         <w:trPr>
@@ -461,16 +461,17 @@
           </w:tcPr>
           <w:p>
             <w:pPr>
-              <w:jc w:val="both"/>
               <w:rPr>
                 <w:rFonts w:ascii="Mulish" w:hAnsi="Mulish"/>
                 <w:color w:val="000000" w:themeColor="text1"/>
+                <w:lang w:val="en-US"/>
               </w:rPr>
             </w:pPr>
             <w:r>
               <w:rPr>
                 <w:rFonts w:ascii="Mulish" w:hAnsi="Mulish"/>
                 <w:color w:val="000000" w:themeColor="text1"/>
+                <w:lang w:val="en-US"/>
               </w:rPr>
               <w:t>{%</w:t>
             </w:r>
@@ -479,22 +480,25 @@
               <w:rPr>
                 <w:rFonts w:ascii="Mulish" w:hAnsi="Mulish"/>
                 <w:color w:val="000000" w:themeColor="text1"/>
-              </w:rPr>
-              <w:t>for</w:t>
+                <w:lang w:val="en-US"/>
+              </w:rPr>
+              <w:t>tr</w:t>
             </w:r>
             <w:proofErr w:type="spellEnd"/>
             <w:r>
               <w:rPr>
                 <w:rFonts w:ascii="Mulish" w:hAnsi="Mulish"/>
                 <w:color w:val="000000" w:themeColor="text1"/>
-              </w:rPr>
-              <w:t xml:space="preserve"> </w:t>
+                <w:lang w:val="en-US"/>
+              </w:rPr>
+              <w:t xml:space="preserve"> for </w:t>
             </w:r>
             <w:proofErr w:type="spellStart"/>
             <w:r>
               <w:rPr>
                 <w:rFonts w:ascii="Mulish" w:hAnsi="Mulish"/>
                 <w:color w:val="000000" w:themeColor="text1"/>
+                <w:lang w:val="en-US"/>
               </w:rPr>
               <w:t>asig</w:t>
             </w:r>
@@ -503,15 +507,27 @@
               <w:rPr>
                 <w:rFonts w:ascii="Mulish" w:hAnsi="Mulish"/>
                 <w:color w:val="000000" w:themeColor="text1"/>
-              </w:rPr>
-              <w:t xml:space="preserve"> in asignatura%</w:t>
-            </w:r>
+                <w:lang w:val="en-US"/>
+              </w:rPr>
+              <w:t xml:space="preserve"> in </w:t>
+            </w:r>
+            <w:proofErr w:type="spellStart"/>
             <w:r>
               <w:rPr>
                 <w:rFonts w:ascii="Mulish" w:hAnsi="Mulish"/>
                 <w:color w:val="000000" w:themeColor="text1"/>
-              </w:rPr>
-              <w:t>}</w:t>
+                <w:lang w:val="en-US"/>
+              </w:rPr>
+              <w:t>asignatura_list</w:t>
+            </w:r>
+            <w:proofErr w:type="spellEnd"/>
+            <w:r>
+              <w:rPr>
+                <w:rFonts w:ascii="Mulish" w:hAnsi="Mulish"/>
+                <w:color w:val="000000" w:themeColor="text1"/>
+                <w:lang w:val="en-US"/>
+              </w:rPr>
+              <w:t xml:space="preserve"> %}</w:t>
             </w:r>
           </w:p>
         </w:tc>
@@ -526,18 +542,21 @@
             <w:pPr>
               <w:rPr>
                 <w:rFonts w:ascii="Mulish" w:hAnsi="Mulish"/>
-              </w:rPr>
-            </w:pPr>
-            <w:r>
-              <w:rPr>
-                <w:rFonts w:ascii="Mulish" w:hAnsi="Mulish"/>
-              </w:rPr>
-              <w:t>{{</w:t>
+                <w:lang w:val="en-US"/>
+              </w:rPr>
+            </w:pPr>
+            <w:r>
+              <w:rPr>
+                <w:rFonts w:ascii="Mulish" w:hAnsi="Mulish"/>
+                <w:lang w:val="en-US"/>
+              </w:rPr>
+              <w:t xml:space="preserve">{{ </w:t>
             </w:r>
             <w:proofErr w:type="spellStart"/>
             <w:r>
               <w:rPr>
                 <w:rFonts w:ascii="Mulish" w:hAnsi="Mulish"/>
+                <w:lang w:val="en-US"/>
               </w:rPr>
               <w:t>asig.nombre_asignatura</w:t>
             </w:r>
@@ -545,8 +564,9 @@
             <w:r>
               <w:rPr>
                 <w:rFonts w:ascii="Mulish" w:hAnsi="Mulish"/>
-              </w:rPr>
-              <w:t>}}</w:t>
+                <w:lang w:val="en-US"/>
+              </w:rPr>
+              <w:t xml:space="preserve"> }}</w:t>
             </w:r>
           </w:p>
         </w:tc>
@@ -560,19 +580,15 @@
               <w:jc w:val="center"/>
               <w:rPr>
                 <w:rFonts w:ascii="Mulish" w:hAnsi="Mulish"/>
-              </w:rPr>
-            </w:pPr>
-            <w:r>
-              <w:rPr>
-                <w:rFonts w:ascii="Mulish" w:hAnsi="Mulish"/>
-              </w:rPr>
-              <w:t>{{asig.t1</w:t>
-            </w:r>
-            <w:r>
-              <w:rPr>
-                <w:rFonts w:ascii="Mulish" w:hAnsi="Mulish"/>
-              </w:rPr>
-              <w:t>}}</w:t>
+                <w:lang w:val="en-US"/>
+              </w:rPr>
+            </w:pPr>
+            <w:r>
+              <w:rPr>
+                <w:rFonts w:ascii="Mulish" w:hAnsi="Mulish"/>
+                <w:lang w:val="en-US"/>
+              </w:rPr>
+              <w:t>{{ asig.t1 }}</w:t>
             </w:r>
           </w:p>
         </w:tc>
@@ -586,25 +602,22 @@
               <w:jc w:val="center"/>
               <w:rPr>
                 <w:rFonts w:ascii="Mulish" w:hAnsi="Mulish"/>
-              </w:rPr>
-            </w:pPr>
-            <w:r>
-              <w:rPr>
-                <w:rFonts w:ascii="Mulish" w:hAnsi="Mulish"/>
-              </w:rPr>
-              <w:t>{{asig.t2</w:t>
-            </w:r>
-            <w:r>
-              <w:rPr>
-                <w:rFonts w:ascii="Mulish" w:hAnsi="Mulish"/>
-              </w:rPr>
-              <w:t>}}</w:t>
+                <w:lang w:val="en-US"/>
+              </w:rPr>
+            </w:pPr>
+            <w:r>
+              <w:rPr>
+                <w:rFonts w:ascii="Mulish" w:hAnsi="Mulish"/>
+                <w:lang w:val="en-US"/>
+              </w:rPr>
+              <w:t>{{ asig.t2 }}</w:t>
             </w:r>
           </w:p>
         </w:tc>
         <w:tc>
           <w:tcPr>
             <w:tcW w:w="629" w:type="pct"/>
+            <w:shd w:val="clear" w:color="auto" w:fill="auto"/>
             <w:vAlign w:val="center"/>
           </w:tcPr>
           <w:p>
@@ -612,19 +625,15 @@
               <w:jc w:val="center"/>
               <w:rPr>
                 <w:rFonts w:ascii="Mulish" w:hAnsi="Mulish"/>
-              </w:rPr>
-            </w:pPr>
-            <w:r>
-              <w:rPr>
-                <w:rFonts w:ascii="Mulish" w:hAnsi="Mulish"/>
-              </w:rPr>
-              <w:t>{{asig.t3</w:t>
-            </w:r>
-            <w:r>
-              <w:rPr>
-                <w:rFonts w:ascii="Mulish" w:hAnsi="Mulish"/>
-              </w:rPr>
-              <w:t>}}</w:t>
+                <w:lang w:val="en-US"/>
+              </w:rPr>
+            </w:pPr>
+            <w:r>
+              <w:rPr>
+                <w:rFonts w:ascii="Mulish" w:hAnsi="Mulish"/>
+                <w:lang w:val="en-US"/>
+              </w:rPr>
+              <w:t>{{ asig.t3 }}</w:t>
             </w:r>
           </w:p>
         </w:tc>
@@ -642,21 +651,25 @@
               <w:jc w:val="center"/>
               <w:rPr>
                 <w:rFonts w:ascii="Mulish" w:hAnsi="Mulish"/>
+                <w:b/>
                 <w:color w:val="000000" w:themeColor="text1"/>
-              </w:rPr>
-            </w:pPr>
-            <w:r>
-              <w:rPr>
-                <w:rFonts w:ascii="Mulish" w:hAnsi="Mulish"/>
-                <w:color w:val="000000" w:themeColor="text1"/>
-              </w:rPr>
-              <w:t>{{</w:t>
+                <w:lang w:val="en-US"/>
+              </w:rPr>
+            </w:pPr>
+            <w:r>
+              <w:rPr>
+                <w:rFonts w:ascii="Mulish" w:hAnsi="Mulish"/>
+                <w:b/>
+                <w:lang w:val="en-US"/>
+              </w:rPr>
+              <w:t xml:space="preserve">{{ </w:t>
             </w:r>
             <w:proofErr w:type="spellStart"/>
             <w:r>
               <w:rPr>
                 <w:rFonts w:ascii="Mulish" w:hAnsi="Mulish"/>
-                <w:color w:val="000000" w:themeColor="text1"/>
+                <w:b/>
+                <w:lang w:val="en-US"/>
               </w:rPr>
               <w:t>asig.nota_final</w:t>
             </w:r>
@@ -664,16 +677,10 @@
             <w:r>
               <w:rPr>
                 <w:rFonts w:ascii="Mulish" w:hAnsi="Mulish"/>
-                <w:color w:val="000000" w:themeColor="text1"/>
-              </w:rPr>
-              <w:t>}</w:t>
-            </w:r>
-            <w:r>
-              <w:rPr>
-                <w:rFonts w:ascii="Mulish" w:hAnsi="Mulish"/>
-                <w:color w:val="000000" w:themeColor="text1"/>
-              </w:rPr>
-              <w:t>}</w:t>
+                <w:b/>
+                <w:lang w:val="en-US"/>
+              </w:rPr>
+              <w:t xml:space="preserve"> }}</w:t>
             </w:r>
           </w:p>
         </w:tc>
@@ -695,39 +702,31 @@
               <w:rPr>
                 <w:rFonts w:ascii="Mulish" w:hAnsi="Mulish"/>
                 <w:color w:val="000000" w:themeColor="text1"/>
-              </w:rPr>
-            </w:pPr>
-            <w:r>
-              <w:rPr>
-                <w:rFonts w:ascii="Mulish" w:hAnsi="Mulish"/>
-                <w:color w:val="000000" w:themeColor="text1"/>
-              </w:rPr>
-              <w:t>{</w:t>
-            </w:r>
-            <w:r>
-              <w:rPr>
-                <w:rFonts w:ascii="Mulish" w:hAnsi="Mulish"/>
-                <w:color w:val="000000" w:themeColor="text1"/>
-              </w:rPr>
-              <w:t>{</w:t>
+                <w:lang w:val="en-US"/>
+              </w:rPr>
+            </w:pPr>
+            <w:r>
+              <w:rPr>
+                <w:rFonts w:ascii="Mulish" w:hAnsi="Mulish"/>
+                <w:lang w:val="en-US"/>
+              </w:rPr>
+              <w:t xml:space="preserve">{{ </w:t>
             </w:r>
             <w:proofErr w:type="spellStart"/>
             <w:r>
               <w:rPr>
                 <w:rFonts w:ascii="Mulish" w:hAnsi="Mulish"/>
-                <w:color w:val="000000" w:themeColor="text1"/>
-              </w:rPr>
-              <w:t>asig.calificaciones</w:t>
-            </w:r>
-            <w:bookmarkStart w:id="0" w:name="_GoBack"/>
-            <w:bookmarkEnd w:id="0"/>
+                <w:lang w:val="en-US"/>
+              </w:rPr>
+              <w:t>asig.calificacion</w:t>
+            </w:r>
             <w:proofErr w:type="spellEnd"/>
             <w:r>
               <w:rPr>
                 <w:rFonts w:ascii="Mulish" w:hAnsi="Mulish"/>
-                <w:color w:val="000000" w:themeColor="text1"/>
-              </w:rPr>
-              <w:t>}}</w:t>
+                <w:lang w:val="en-US"/>
+              </w:rPr>
+              <w:t xml:space="preserve"> }}</w:t>
             </w:r>
           </w:p>
         </w:tc>
@@ -747,12 +746,14 @@
               <w:rPr>
                 <w:rFonts w:ascii="Mulish" w:hAnsi="Mulish"/>
                 <w:color w:val="000000" w:themeColor="text1"/>
+                <w:lang w:val="en-US"/>
               </w:rPr>
             </w:pPr>
             <w:r>
               <w:rPr>
                 <w:rFonts w:ascii="Mulish" w:hAnsi="Mulish"/>
                 <w:color w:val="000000" w:themeColor="text1"/>
+                <w:lang w:val="en-US"/>
               </w:rPr>
               <w:t>{%</w:t>
             </w:r>
@@ -761,6 +762,25 @@
               <w:rPr>
                 <w:rFonts w:ascii="Mulish" w:hAnsi="Mulish"/>
                 <w:color w:val="000000" w:themeColor="text1"/>
+                <w:lang w:val="en-US"/>
+              </w:rPr>
+              <w:t>tr</w:t>
+            </w:r>
+            <w:proofErr w:type="spellEnd"/>
+            <w:r>
+              <w:rPr>
+                <w:rFonts w:ascii="Mulish" w:hAnsi="Mulish"/>
+                <w:color w:val="000000" w:themeColor="text1"/>
+                <w:lang w:val="en-US"/>
+              </w:rPr>
+              <w:t xml:space="preserve"> </w:t>
+            </w:r>
+            <w:proofErr w:type="spellStart"/>
+            <w:r>
+              <w:rPr>
+                <w:rFonts w:ascii="Mulish" w:hAnsi="Mulish"/>
+                <w:color w:val="000000" w:themeColor="text1"/>
+                <w:lang w:val="en-US"/>
               </w:rPr>
               <w:t>endfor</w:t>
             </w:r>
@@ -769,15 +789,17 @@
               <w:rPr>
                 <w:rFonts w:ascii="Mulish" w:hAnsi="Mulish"/>
                 <w:color w:val="000000" w:themeColor="text1"/>
-              </w:rPr>
-              <w:t>%</w:t>
+                <w:lang w:val="en-US"/>
+              </w:rPr>
+              <w:t xml:space="preserve"> </w:t>
             </w:r>
             <w:r>
               <w:rPr>
                 <w:rFonts w:ascii="Mulish" w:hAnsi="Mulish"/>
                 <w:color w:val="000000" w:themeColor="text1"/>
-              </w:rPr>
-              <w:t>}</w:t>
+                <w:lang w:val="en-US"/>
+              </w:rPr>
+              <w:t>%}</w:t>
             </w:r>
           </w:p>
         </w:tc>
@@ -790,6 +812,8 @@
           <w:rFonts w:ascii="Mulish" w:hAnsi="Mulish"/>
         </w:rPr>
       </w:pPr>
+      <w:bookmarkStart w:id="0" w:name="_GoBack"/>
+      <w:bookmarkEnd w:id="0"/>
     </w:p>
     <w:p>
       <w:pPr>

</xml_diff>

<commit_message>
agregado funcion de colores a clasificacion
</commit_message>
<xml_diff>
--- a/SRC/Plantilla_Final.docx
+++ b/SRC/Plantilla_Final.docx
@@ -662,6 +662,50 @@
                 <w:b/>
                 <w:lang w:val="en-US"/>
               </w:rPr>
+              <w:t>{%</w:t>
+            </w:r>
+            <w:proofErr w:type="spellStart"/>
+            <w:r>
+              <w:rPr>
+                <w:rFonts w:ascii="Mulish" w:hAnsi="Mulish"/>
+                <w:b/>
+                <w:lang w:val="en-US"/>
+              </w:rPr>
+              <w:t>cellbg</w:t>
+            </w:r>
+            <w:proofErr w:type="spellEnd"/>
+            <w:r>
+              <w:rPr>
+                <w:rFonts w:ascii="Mulish" w:hAnsi="Mulish"/>
+                <w:b/>
+                <w:lang w:val="en-US"/>
+              </w:rPr>
+              <w:t xml:space="preserve"> </w:t>
+            </w:r>
+            <w:proofErr w:type="spellStart"/>
+            <w:r>
+              <w:rPr>
+                <w:rFonts w:ascii="Mulish" w:hAnsi="Mulish"/>
+                <w:b/>
+                <w:lang w:val="en-US"/>
+              </w:rPr>
+              <w:t>asig.color</w:t>
+            </w:r>
+            <w:proofErr w:type="spellEnd"/>
+            <w:r>
+              <w:rPr>
+                <w:rFonts w:ascii="Mulish" w:hAnsi="Mulish"/>
+                <w:b/>
+                <w:lang w:val="en-US"/>
+              </w:rPr>
+              <w:t>%}</w:t>
+            </w:r>
+            <w:r>
+              <w:rPr>
+                <w:rFonts w:ascii="Mulish" w:hAnsi="Mulish"/>
+                <w:b/>
+                <w:lang w:val="en-US"/>
+              </w:rPr>
               <w:t xml:space="preserve">{{ </w:t>
             </w:r>
             <w:proofErr w:type="spellStart"/>
@@ -702,13 +746,17 @@
               <w:rPr>
                 <w:rFonts w:ascii="Mulish" w:hAnsi="Mulish"/>
                 <w:color w:val="000000" w:themeColor="text1"/>
-                <w:lang w:val="en-US"/>
-              </w:rPr>
-            </w:pPr>
-            <w:r>
-              <w:rPr>
-                <w:rFonts w:ascii="Mulish" w:hAnsi="Mulish"/>
-                <w:lang w:val="en-US"/>
+              </w:rPr>
+            </w:pPr>
+            <w:r>
+              <w:rPr>
+                <w:rFonts w:ascii="Mulish" w:hAnsi="Mulish"/>
+              </w:rPr>
+              <w:t>{%cellbg asig.color%}</w:t>
+            </w:r>
+            <w:r>
+              <w:rPr>
+                <w:rFonts w:ascii="Mulish" w:hAnsi="Mulish"/>
               </w:rPr>
               <w:t xml:space="preserve">{{ </w:t>
             </w:r>
@@ -716,15 +764,21 @@
             <w:r>
               <w:rPr>
                 <w:rFonts w:ascii="Mulish" w:hAnsi="Mulish"/>
-                <w:lang w:val="en-US"/>
-              </w:rPr>
-              <w:t>asig.calificacion</w:t>
+              </w:rPr>
+              <w:t>asig.calificacio</w:t>
+            </w:r>
+            <w:bookmarkStart w:id="0" w:name="_GoBack"/>
+            <w:bookmarkEnd w:id="0"/>
+            <w:r>
+              <w:rPr>
+                <w:rFonts w:ascii="Mulish" w:hAnsi="Mulish"/>
+              </w:rPr>
+              <w:t>n</w:t>
             </w:r>
             <w:proofErr w:type="spellEnd"/>
             <w:r>
               <w:rPr>
                 <w:rFonts w:ascii="Mulish" w:hAnsi="Mulish"/>
-                <w:lang w:val="en-US"/>
               </w:rPr>
               <w:t xml:space="preserve"> }}</w:t>
             </w:r>
@@ -746,14 +800,12 @@
               <w:rPr>
                 <w:rFonts w:ascii="Mulish" w:hAnsi="Mulish"/>
                 <w:color w:val="000000" w:themeColor="text1"/>
-                <w:lang w:val="en-US"/>
               </w:rPr>
             </w:pPr>
             <w:r>
               <w:rPr>
                 <w:rFonts w:ascii="Mulish" w:hAnsi="Mulish"/>
                 <w:color w:val="000000" w:themeColor="text1"/>
-                <w:lang w:val="en-US"/>
               </w:rPr>
               <w:t>{%</w:t>
             </w:r>
@@ -762,7 +814,6 @@
               <w:rPr>
                 <w:rFonts w:ascii="Mulish" w:hAnsi="Mulish"/>
                 <w:color w:val="000000" w:themeColor="text1"/>
-                <w:lang w:val="en-US"/>
               </w:rPr>
               <w:t>tr</w:t>
             </w:r>
@@ -771,7 +822,6 @@
               <w:rPr>
                 <w:rFonts w:ascii="Mulish" w:hAnsi="Mulish"/>
                 <w:color w:val="000000" w:themeColor="text1"/>
-                <w:lang w:val="en-US"/>
               </w:rPr>
               <w:t xml:space="preserve"> </w:t>
             </w:r>
@@ -780,7 +830,6 @@
               <w:rPr>
                 <w:rFonts w:ascii="Mulish" w:hAnsi="Mulish"/>
                 <w:color w:val="000000" w:themeColor="text1"/>
-                <w:lang w:val="en-US"/>
               </w:rPr>
               <w:t>endfor</w:t>
             </w:r>
@@ -789,17 +838,8 @@
               <w:rPr>
                 <w:rFonts w:ascii="Mulish" w:hAnsi="Mulish"/>
                 <w:color w:val="000000" w:themeColor="text1"/>
-                <w:lang w:val="en-US"/>
-              </w:rPr>
-              <w:t xml:space="preserve"> </w:t>
-            </w:r>
-            <w:r>
-              <w:rPr>
-                <w:rFonts w:ascii="Mulish" w:hAnsi="Mulish"/>
-                <w:color w:val="000000" w:themeColor="text1"/>
-                <w:lang w:val="en-US"/>
-              </w:rPr>
-              <w:t>%}</w:t>
+              </w:rPr>
+              <w:t xml:space="preserve"> %}</w:t>
             </w:r>
           </w:p>
         </w:tc>
@@ -812,8 +852,6 @@
           <w:rFonts w:ascii="Mulish" w:hAnsi="Mulish"/>
         </w:rPr>
       </w:pPr>
-      <w:bookmarkStart w:id="0" w:name="_GoBack"/>
-      <w:bookmarkEnd w:id="0"/>
     </w:p>
     <w:p>
       <w:pPr>

</xml_diff>